<commit_message>
Added comments to TestResultsOfClasterization. Changed SaveCurrentResultsWithAllParameters function from TestResultsOfClasterization class. Added some issues about role of fitness function type for PGA testing in About file. Added declaration of UI problems in current application.
</commit_message>
<xml_diff>
--- a/about.docx
+++ b/about.docx
@@ -12,7 +12,232 @@
         <w:rPr>
           <w:lang w:val="ru-RU"/>
         </w:rPr>
-        <w:t>Дописаны классы для сортировки данных и расчёта качества работы алгоритма по принципу номера схемы фильтрации в списке, отсортированном по эффективности фильтрации.</w:t>
+        <w:t xml:space="preserve">В класс </w:t>
+      </w:r>
+      <w:r>
+        <w:rPr>
+          <w:rFonts w:ascii="Courier New" w:hAnsi="Courier New" w:cs="Courier New"/>
+          <w:noProof/>
+          <w:color w:val="2B91AF"/>
+          <w:sz w:val="20"/>
+          <w:szCs w:val="20"/>
+        </w:rPr>
+        <w:t>TestingResultsOfClasterization</w:t>
+      </w:r>
+      <w:r>
+        <w:rPr>
+          <w:rFonts w:ascii="Courier New" w:hAnsi="Courier New" w:cs="Courier New"/>
+          <w:noProof/>
+          <w:color w:val="2B91AF"/>
+          <w:sz w:val="20"/>
+          <w:szCs w:val="20"/>
+          <w:lang w:val="ru-RU"/>
+        </w:rPr>
+        <w:t xml:space="preserve"> </w:t>
+      </w:r>
+      <w:r>
+        <w:rPr>
+          <w:lang w:val="ru-RU"/>
+        </w:rPr>
+        <w:t>до</w:t>
+      </w:r>
+      <w:r>
+        <w:rPr>
+          <w:lang w:val="ru-RU"/>
+        </w:rPr>
+        <w:t>писан</w:t>
+      </w:r>
+      <w:r>
+        <w:rPr>
+          <w:lang w:val="ru-RU"/>
+        </w:rPr>
+        <w:t xml:space="preserve"> </w:t>
+      </w:r>
+      <w:r>
+        <w:rPr>
+          <w:lang w:val="ru-RU"/>
+        </w:rPr>
+        <w:t xml:space="preserve">внутренний класс </w:t>
+      </w:r>
+      <w:r>
+        <w:rPr>
+          <w:lang w:val="en-US"/>
+        </w:rPr>
+        <w:t>TestInfo</w:t>
+      </w:r>
+      <w:r>
+        <w:rPr>
+          <w:lang w:val="ru-RU"/>
+        </w:rPr>
+        <w:t xml:space="preserve"> для сортировки данных и расчёта качества работы алгоритма</w:t>
+      </w:r>
+      <w:r>
+        <w:rPr>
+          <w:lang w:val="ru-RU"/>
+        </w:rPr>
+        <w:t>,</w:t>
+      </w:r>
+      <w:r>
+        <w:rPr>
+          <w:lang w:val="ru-RU"/>
+        </w:rPr>
+        <w:t xml:space="preserve"> </w:t>
+      </w:r>
+      <w:r>
+        <w:rPr>
+          <w:lang w:val="ru-RU"/>
+        </w:rPr>
+        <w:t xml:space="preserve">добавлено определение </w:t>
+      </w:r>
+      <w:r>
+        <w:rPr>
+          <w:lang w:val="ru-RU"/>
+        </w:rPr>
+        <w:t>номера схемы фильтрации в списке, отсортирова</w:t>
+      </w:r>
+      <w:r>
+        <w:rPr>
+          <w:lang w:val="ru-RU"/>
+        </w:rPr>
+        <w:t>нном по значению фитнесса различных схем для текущего изображения</w:t>
+      </w:r>
+      <w:r>
+        <w:rPr>
+          <w:lang w:val="ru-RU"/>
+        </w:rPr>
+        <w:t>.</w:t>
+      </w:r>
+    </w:p>
+    <w:p>
+      <w:pPr>
+        <w:rPr>
+          <w:lang w:val="ru-RU"/>
+        </w:rPr>
+      </w:pPr>
+    </w:p>
+    <w:p>
+      <w:pPr>
+        <w:rPr>
+          <w:lang w:val="ru-RU"/>
+        </w:rPr>
+      </w:pPr>
+      <w:r>
+        <w:rPr>
+          <w:lang w:val="ru-RU"/>
+        </w:rPr>
+        <w:t>Принцип расчёта фитнесс функции может влиять на эффективность ПГА с точки зрения выбора лучшего фильтра из списка следующим образом:</w:t>
+      </w:r>
+    </w:p>
+    <w:p>
+      <w:pPr>
+        <w:pStyle w:val="a3"/>
+        <w:numPr>
+          <w:ilvl w:val="0"/>
+          <w:numId w:val="1"/>
+        </w:numPr>
+        <w:rPr>
+          <w:lang w:val="ru-RU"/>
+        </w:rPr>
+      </w:pPr>
+      <w:r>
+        <w:rPr>
+          <w:lang w:val="ru-RU"/>
+        </w:rPr>
+        <w:t>Определяет плотность, разброс, величины перепадов значений в пространстве поиска;</w:t>
+      </w:r>
+    </w:p>
+    <w:p>
+      <w:pPr>
+        <w:pStyle w:val="a3"/>
+        <w:numPr>
+          <w:ilvl w:val="0"/>
+          <w:numId w:val="1"/>
+        </w:numPr>
+        <w:rPr>
+          <w:lang w:val="ru-RU"/>
+        </w:rPr>
+      </w:pPr>
+      <w:r>
+        <w:rPr>
+          <w:lang w:val="ru-RU"/>
+        </w:rPr>
+        <w:t>Определяет степень различия лучших элементов;</w:t>
+      </w:r>
+    </w:p>
+    <w:p>
+      <w:pPr>
+        <w:pStyle w:val="a3"/>
+        <w:numPr>
+          <w:ilvl w:val="0"/>
+          <w:numId w:val="1"/>
+        </w:numPr>
+        <w:rPr>
+          <w:color w:val="990000"/>
+          <w:lang w:val="ru-RU"/>
+        </w:rPr>
+      </w:pPr>
+      <w:r>
+        <w:rPr>
+          <w:i/>
+          <w:color w:val="990000"/>
+          <w:lang w:val="ru-RU"/>
+        </w:rPr>
+        <w:t>При расчёте фитнесса особи с учётом  мощности множества изображений, удовлетворяющих схеме, порядковый номер схемы при тестировании имеет меньше шансов быть лучшим, т.к. приоритет получают более «объёмные» и менее качественные и точные решения.</w:t>
+      </w:r>
+    </w:p>
+    <w:p>
+      <w:pPr>
+        <w:rPr>
+          <w:lang w:val="ru-RU"/>
+        </w:rPr>
+      </w:pPr>
+    </w:p>
+    <w:p>
+      <w:pPr>
+        <w:rPr>
+          <w:lang w:val="ru-RU"/>
+        </w:rPr>
+      </w:pPr>
+    </w:p>
+    <w:p>
+      <w:pPr>
+        <w:rPr>
+          <w:lang w:val="ru-RU"/>
+        </w:rPr>
+      </w:pPr>
+    </w:p>
+    <w:p>
+      <w:pPr>
+        <w:rPr>
+          <w:color w:val="990000"/>
+          <w:lang w:val="ru-RU"/>
+        </w:rPr>
+      </w:pPr>
+      <w:r>
+        <w:rPr>
+          <w:lang w:val="ru-RU"/>
+        </w:rPr>
+        <w:t>О приложении: набор параметров и возможность их регулирования через пользовательский интерфейс</w:t>
+      </w:r>
+      <w:r>
+        <w:rPr>
+          <w:lang w:val="ru-RU"/>
+        </w:rPr>
+        <w:t xml:space="preserve">. </w:t>
+      </w:r>
+      <w:r>
+        <w:rPr>
+          <w:color w:val="990000"/>
+          <w:lang w:val="ru-RU"/>
+        </w:rPr>
+        <w:t xml:space="preserve">При загрузке файлов с данными о изображениях, фитнессе и порядковых номерах фильтров кнопки загрузки не дизактивируются и нужно просто ждать, пока выдаст следующее окно загрузки. </w:t>
+      </w:r>
+      <w:r>
+        <w:rPr>
+          <w:color w:val="990000"/>
+          <w:lang w:val="ru-RU"/>
+        </w:rPr>
+        <w:t>Тоже самое при сохранении и запуске – есть возможность поклацать по кнопкам при инициализации популяции. И есть желание, т.к. не понятно, что алгоритм работать начал.</w:t>
       </w:r>
     </w:p>
     <w:sectPr>
@@ -23,6 +248,103 @@
     </w:sectPr>
   </w:body>
 </w:document>
+</file>
+
+<file path=word/numbering.xml><?xml version="1.0" encoding="utf-8"?>
+<w:numbering xmlns:ve="http://schemas.openxmlformats.org/markup-compatibility/2006" xmlns:o="urn:schemas-microsoft-com:office:office" xmlns:r="http://schemas.openxmlformats.org/officeDocument/2006/relationships" xmlns:m="http://schemas.openxmlformats.org/officeDocument/2006/math" xmlns:v="urn:schemas-microsoft-com:vml" xmlns:wp="http://schemas.openxmlformats.org/drawingml/2006/wordprocessingDrawing" xmlns:w10="urn:schemas-microsoft-com:office:word" xmlns:w="http://schemas.openxmlformats.org/wordprocessingml/2006/main" xmlns:wne="http://schemas.microsoft.com/office/word/2006/wordml">
+  <w:abstractNum w:abstractNumId="0">
+    <w:nsid w:val="7E8A4A8F"/>
+    <w:multiLevelType w:val="hybridMultilevel"/>
+    <w:tmpl w:val="235A9812"/>
+    <w:lvl w:ilvl="0" w:tplc="04220011">
+      <w:start w:val="1"/>
+      <w:numFmt w:val="decimal"/>
+      <w:lvlText w:val="%1)"/>
+      <w:lvlJc w:val="left"/>
+      <w:pPr>
+        <w:ind w:left="720" w:hanging="360"/>
+      </w:pPr>
+      <w:rPr>
+        <w:rFonts w:hint="default"/>
+      </w:rPr>
+    </w:lvl>
+    <w:lvl w:ilvl="1" w:tplc="04220019" w:tentative="1">
+      <w:start w:val="1"/>
+      <w:numFmt w:val="lowerLetter"/>
+      <w:lvlText w:val="%2."/>
+      <w:lvlJc w:val="left"/>
+      <w:pPr>
+        <w:ind w:left="1440" w:hanging="360"/>
+      </w:pPr>
+    </w:lvl>
+    <w:lvl w:ilvl="2" w:tplc="0422001B" w:tentative="1">
+      <w:start w:val="1"/>
+      <w:numFmt w:val="lowerRoman"/>
+      <w:lvlText w:val="%3."/>
+      <w:lvlJc w:val="right"/>
+      <w:pPr>
+        <w:ind w:left="2160" w:hanging="180"/>
+      </w:pPr>
+    </w:lvl>
+    <w:lvl w:ilvl="3" w:tplc="0422000F" w:tentative="1">
+      <w:start w:val="1"/>
+      <w:numFmt w:val="decimal"/>
+      <w:lvlText w:val="%4."/>
+      <w:lvlJc w:val="left"/>
+      <w:pPr>
+        <w:ind w:left="2880" w:hanging="360"/>
+      </w:pPr>
+    </w:lvl>
+    <w:lvl w:ilvl="4" w:tplc="04220019" w:tentative="1">
+      <w:start w:val="1"/>
+      <w:numFmt w:val="lowerLetter"/>
+      <w:lvlText w:val="%5."/>
+      <w:lvlJc w:val="left"/>
+      <w:pPr>
+        <w:ind w:left="3600" w:hanging="360"/>
+      </w:pPr>
+    </w:lvl>
+    <w:lvl w:ilvl="5" w:tplc="0422001B" w:tentative="1">
+      <w:start w:val="1"/>
+      <w:numFmt w:val="lowerRoman"/>
+      <w:lvlText w:val="%6."/>
+      <w:lvlJc w:val="right"/>
+      <w:pPr>
+        <w:ind w:left="4320" w:hanging="180"/>
+      </w:pPr>
+    </w:lvl>
+    <w:lvl w:ilvl="6" w:tplc="0422000F" w:tentative="1">
+      <w:start w:val="1"/>
+      <w:numFmt w:val="decimal"/>
+      <w:lvlText w:val="%7."/>
+      <w:lvlJc w:val="left"/>
+      <w:pPr>
+        <w:ind w:left="5040" w:hanging="360"/>
+      </w:pPr>
+    </w:lvl>
+    <w:lvl w:ilvl="7" w:tplc="04220019" w:tentative="1">
+      <w:start w:val="1"/>
+      <w:numFmt w:val="lowerLetter"/>
+      <w:lvlText w:val="%8."/>
+      <w:lvlJc w:val="left"/>
+      <w:pPr>
+        <w:ind w:left="5760" w:hanging="360"/>
+      </w:pPr>
+    </w:lvl>
+    <w:lvl w:ilvl="8" w:tplc="0422001B" w:tentative="1">
+      <w:start w:val="1"/>
+      <w:numFmt w:val="lowerRoman"/>
+      <w:lvlText w:val="%9."/>
+      <w:lvlJc w:val="right"/>
+      <w:pPr>
+        <w:ind w:left="6480" w:hanging="180"/>
+      </w:pPr>
+    </w:lvl>
+  </w:abstractNum>
+  <w:num w:numId="1">
+    <w:abstractNumId w:val="0"/>
+  </w:num>
+</w:numbering>
 </file>
 
 <file path=word/styles.xml><?xml version="1.0" encoding="utf-8"?>
@@ -184,6 +506,7 @@
   <w:style w:type="paragraph" w:default="1" w:styleId="a">
     <w:name w:val="Normal"/>
     <w:qFormat/>
+    <w:rsid w:val="00283189"/>
   </w:style>
   <w:style w:type="character" w:default="1" w:styleId="a0">
     <w:name w:val="Default Paragraph Font"/>
@@ -212,6 +535,17 @@
     <w:uiPriority w:val="99"/>
     <w:semiHidden/>
     <w:unhideWhenUsed/>
+  </w:style>
+  <w:style w:type="paragraph" w:styleId="a3">
+    <w:name w:val="List Paragraph"/>
+    <w:basedOn w:val="a"/>
+    <w:uiPriority w:val="34"/>
+    <w:qFormat/>
+    <w:rsid w:val="00E63EE7"/>
+    <w:pPr>
+      <w:ind w:left="720"/>
+      <w:contextualSpacing/>
+    </w:pPr>
   </w:style>
 </w:styles>
 </file>

</xml_diff>